<commit_message>
fix: ano original no rodapé
</commit_message>
<xml_diff>
--- a/report/SAP-2020-001-DM-v01.docx
+++ b/report/SAP-2020-001-DM-v01.docx
@@ -672,7 +672,7 @@
           <mc:Choice Requires="wps">
             <w:drawing>
               <wp:inline distT="0" distB="0" distL="0" distR="0">
-                <wp:extent cx="6121400" cy="20320"/>
+                <wp:extent cx="6122035" cy="20955"/>
                 <wp:effectExtent l="0" t="0" r="0" b="0"/>
                 <wp:docPr id="1" name="Forma1"/>
                 <a:graphic xmlns:a="http://schemas.openxmlformats.org/drawingml/2006/main">
@@ -682,7 +682,7 @@
                       <wps:spPr>
                         <a:xfrm>
                           <a:off x="0" y="0"/>
-                          <a:ext cx="6120720" cy="19800"/>
+                          <a:ext cx="6121440" cy="20160"/>
                         </a:xfrm>
                         <a:prstGeom prst="rect">
                           <a:avLst/>
@@ -714,7 +714,7 @@
           </mc:Choice>
           <mc:Fallback>
             <w:pict>
-              <v:rect id="shape_0" ID="Forma1" path="m0,0l-2147483645,0l-2147483645,-2147483646l0,-2147483646xe" fillcolor="white" stroked="t" style="position:absolute;margin-left:0pt;margin-top:-1.6pt;width:481.9pt;height:1.5pt;mso-wrap-style:none;v-text-anchor:middle;mso-position-vertical:top">
+              <v:rect id="shape_0" ID="Forma1" path="m0,0l-2147483645,0l-2147483645,-2147483646l0,-2147483646xe" fillcolor="white" stroked="t" style="position:absolute;margin-left:0pt;margin-top:-1.65pt;width:481.95pt;height:1.55pt;mso-wrap-style:none;v-text-anchor:middle;mso-position-vertical:top">
                 <v:fill o:detectmouseclick="t" type="solid" color2="black"/>
                 <v:stroke color="black" joinstyle="round" endcap="flat"/>
                 <w10:wrap type="square"/>
@@ -984,7 +984,7 @@
           <mc:Choice Requires="wps">
             <w:drawing>
               <wp:inline distT="0" distB="0" distL="0" distR="0">
-                <wp:extent cx="1905" cy="20320"/>
+                <wp:extent cx="2540" cy="20955"/>
                 <wp:effectExtent l="0" t="0" r="0" b="0"/>
                 <wp:docPr id="2" name="Forma2"/>
                 <a:graphic xmlns:a="http://schemas.openxmlformats.org/drawingml/2006/main">
@@ -994,7 +994,7 @@
                       <wps:spPr>
                         <a:xfrm>
                           <a:off x="0" y="0"/>
-                          <a:ext cx="1440" cy="19800"/>
+                          <a:ext cx="1800" cy="20160"/>
                         </a:xfrm>
                         <a:prstGeom prst="rect">
                           <a:avLst/>
@@ -1026,7 +1026,7 @@
           </mc:Choice>
           <mc:Fallback>
             <w:pict>
-              <v:rect id="shape_0" ID="Forma2" path="m0,0l-2147483645,0l-2147483645,-2147483646l0,-2147483646xe" fillcolor="white" stroked="t" style="position:absolute;margin-left:0pt;margin-top:-1.6pt;width:0.05pt;height:1.5pt;mso-wrap-style:none;v-text-anchor:middle;mso-position-vertical:top">
+              <v:rect id="shape_0" ID="Forma2" path="m0,0l-2147483645,0l-2147483645,-2147483646l0,-2147483646xe" fillcolor="white" stroked="t" style="position:absolute;margin-left:0pt;margin-top:-1.65pt;width:0.1pt;height:1.55pt;mso-wrap-style:none;v-text-anchor:middle;mso-position-vertical:top">
                 <v:fill o:detectmouseclick="t" type="solid" color2="black"/>
                 <v:stroke color="black" joinstyle="round" endcap="flat"/>
                 <w10:wrap type="square"/>
@@ -1181,8 +1181,8 @@
         <w:rPr/>
         <w:t>Hipóteses</w:t>
       </w:r>
-      <w:bookmarkStart w:id="8" w:name="hipóteses"/>
-      <w:bookmarkStart w:id="9" w:name="introdução"/>
+      <w:bookmarkStart w:id="8" w:name="introdução"/>
+      <w:bookmarkStart w:id="9" w:name="hipóteses"/>
       <w:bookmarkEnd w:id="8"/>
       <w:bookmarkEnd w:id="9"/>
     </w:p>
@@ -1461,16 +1461,16 @@
       </w:tblPr>
       <w:tblGrid>
         <w:gridCol w:w="331"/>
-        <w:gridCol w:w="630"/>
-        <w:gridCol w:w="532"/>
+        <w:gridCol w:w="629"/>
+        <w:gridCol w:w="533"/>
         <w:gridCol w:w="630"/>
         <w:gridCol w:w="831"/>
         <w:gridCol w:w="831"/>
         <w:gridCol w:w="831"/>
-        <w:gridCol w:w="1532"/>
+        <w:gridCol w:w="1533"/>
         <w:gridCol w:w="1530"/>
         <w:gridCol w:w="1031"/>
-        <w:gridCol w:w="830"/>
+        <w:gridCol w:w="829"/>
       </w:tblGrid>
       <w:tr>
         <w:trPr/>
@@ -1530,7 +1530,7 @@
         </w:tc>
         <w:tc>
           <w:tcPr>
-            <w:tcW w:w="630" w:type="dxa"/>
+            <w:tcW w:w="629" w:type="dxa"/>
             <w:tcBorders>
               <w:top w:val="single" w:sz="4" w:space="0" w:color="000000"/>
               <w:left w:val="single" w:sz="4" w:space="0" w:color="000000"/>
@@ -1584,7 +1584,7 @@
         </w:tc>
         <w:tc>
           <w:tcPr>
-            <w:tcW w:w="532" w:type="dxa"/>
+            <w:tcW w:w="533" w:type="dxa"/>
             <w:tcBorders>
               <w:top w:val="single" w:sz="4" w:space="0" w:color="000000"/>
               <w:left w:val="single" w:sz="4" w:space="0" w:color="000000"/>
@@ -1854,7 +1854,7 @@
         </w:tc>
         <w:tc>
           <w:tcPr>
-            <w:tcW w:w="1532" w:type="dxa"/>
+            <w:tcW w:w="1533" w:type="dxa"/>
             <w:tcBorders>
               <w:top w:val="single" w:sz="4" w:space="0" w:color="000000"/>
               <w:left w:val="single" w:sz="4" w:space="0" w:color="000000"/>
@@ -2016,7 +2016,7 @@
         </w:tc>
         <w:tc>
           <w:tcPr>
-            <w:tcW w:w="830" w:type="dxa"/>
+            <w:tcW w:w="829" w:type="dxa"/>
             <w:tcBorders>
               <w:top w:val="single" w:sz="4" w:space="0" w:color="000000"/>
               <w:left w:val="single" w:sz="4" w:space="0" w:color="000000"/>
@@ -2126,7 +2126,7 @@
         </w:tc>
         <w:tc>
           <w:tcPr>
-            <w:tcW w:w="630" w:type="dxa"/>
+            <w:tcW w:w="629" w:type="dxa"/>
             <w:tcBorders>
               <w:left w:val="single" w:sz="4" w:space="0" w:color="000000"/>
               <w:bottom w:val="single" w:sz="4" w:space="0" w:color="000000"/>
@@ -2178,7 +2178,7 @@
         </w:tc>
         <w:tc>
           <w:tcPr>
-            <w:tcW w:w="532" w:type="dxa"/>
+            <w:tcW w:w="533" w:type="dxa"/>
             <w:tcBorders>
               <w:left w:val="single" w:sz="4" w:space="0" w:color="000000"/>
               <w:bottom w:val="single" w:sz="4" w:space="0" w:color="000000"/>
@@ -2438,7 +2438,7 @@
         </w:tc>
         <w:tc>
           <w:tcPr>
-            <w:tcW w:w="1532" w:type="dxa"/>
+            <w:tcW w:w="1533" w:type="dxa"/>
             <w:tcBorders>
               <w:left w:val="single" w:sz="4" w:space="0" w:color="000000"/>
               <w:bottom w:val="single" w:sz="4" w:space="0" w:color="000000"/>
@@ -2594,7 +2594,7 @@
         </w:tc>
         <w:tc>
           <w:tcPr>
-            <w:tcW w:w="830" w:type="dxa"/>
+            <w:tcW w:w="829" w:type="dxa"/>
             <w:tcBorders>
               <w:left w:val="single" w:sz="4" w:space="0" w:color="000000"/>
               <w:bottom w:val="single" w:sz="4" w:space="0" w:color="000000"/>
@@ -2702,7 +2702,7 @@
         </w:tc>
         <w:tc>
           <w:tcPr>
-            <w:tcW w:w="630" w:type="dxa"/>
+            <w:tcW w:w="629" w:type="dxa"/>
             <w:tcBorders>
               <w:left w:val="single" w:sz="4" w:space="0" w:color="000000"/>
               <w:bottom w:val="single" w:sz="4" w:space="0" w:color="000000"/>
@@ -2754,7 +2754,7 @@
         </w:tc>
         <w:tc>
           <w:tcPr>
-            <w:tcW w:w="532" w:type="dxa"/>
+            <w:tcW w:w="533" w:type="dxa"/>
             <w:tcBorders>
               <w:left w:val="single" w:sz="4" w:space="0" w:color="000000"/>
               <w:bottom w:val="single" w:sz="4" w:space="0" w:color="000000"/>
@@ -3014,7 +3014,7 @@
         </w:tc>
         <w:tc>
           <w:tcPr>
-            <w:tcW w:w="1532" w:type="dxa"/>
+            <w:tcW w:w="1533" w:type="dxa"/>
             <w:tcBorders>
               <w:left w:val="single" w:sz="4" w:space="0" w:color="000000"/>
               <w:bottom w:val="single" w:sz="4" w:space="0" w:color="000000"/>
@@ -3170,7 +3170,7 @@
         </w:tc>
         <w:tc>
           <w:tcPr>
-            <w:tcW w:w="830" w:type="dxa"/>
+            <w:tcW w:w="829" w:type="dxa"/>
             <w:tcBorders>
               <w:left w:val="single" w:sz="4" w:space="0" w:color="000000"/>
               <w:bottom w:val="single" w:sz="4" w:space="0" w:color="000000"/>
@@ -3278,7 +3278,7 @@
         </w:tc>
         <w:tc>
           <w:tcPr>
-            <w:tcW w:w="630" w:type="dxa"/>
+            <w:tcW w:w="629" w:type="dxa"/>
             <w:tcBorders>
               <w:left w:val="single" w:sz="4" w:space="0" w:color="000000"/>
               <w:bottom w:val="single" w:sz="4" w:space="0" w:color="000000"/>
@@ -3330,7 +3330,7 @@
         </w:tc>
         <w:tc>
           <w:tcPr>
-            <w:tcW w:w="532" w:type="dxa"/>
+            <w:tcW w:w="533" w:type="dxa"/>
             <w:tcBorders>
               <w:left w:val="single" w:sz="4" w:space="0" w:color="000000"/>
               <w:bottom w:val="single" w:sz="4" w:space="0" w:color="000000"/>
@@ -3590,7 +3590,7 @@
         </w:tc>
         <w:tc>
           <w:tcPr>
-            <w:tcW w:w="1532" w:type="dxa"/>
+            <w:tcW w:w="1533" w:type="dxa"/>
             <w:tcBorders>
               <w:left w:val="single" w:sz="4" w:space="0" w:color="000000"/>
               <w:bottom w:val="single" w:sz="4" w:space="0" w:color="000000"/>
@@ -3746,7 +3746,7 @@
         </w:tc>
         <w:tc>
           <w:tcPr>
-            <w:tcW w:w="830" w:type="dxa"/>
+            <w:tcW w:w="829" w:type="dxa"/>
             <w:tcBorders>
               <w:left w:val="single" w:sz="4" w:space="0" w:color="000000"/>
               <w:bottom w:val="single" w:sz="4" w:space="0" w:color="000000"/>
@@ -3854,7 +3854,7 @@
         </w:tc>
         <w:tc>
           <w:tcPr>
-            <w:tcW w:w="630" w:type="dxa"/>
+            <w:tcW w:w="629" w:type="dxa"/>
             <w:tcBorders>
               <w:left w:val="single" w:sz="4" w:space="0" w:color="000000"/>
               <w:bottom w:val="single" w:sz="4" w:space="0" w:color="000000"/>
@@ -3906,7 +3906,7 @@
         </w:tc>
         <w:tc>
           <w:tcPr>
-            <w:tcW w:w="532" w:type="dxa"/>
+            <w:tcW w:w="533" w:type="dxa"/>
             <w:tcBorders>
               <w:left w:val="single" w:sz="4" w:space="0" w:color="000000"/>
               <w:bottom w:val="single" w:sz="4" w:space="0" w:color="000000"/>
@@ -4166,7 +4166,7 @@
         </w:tc>
         <w:tc>
           <w:tcPr>
-            <w:tcW w:w="1532" w:type="dxa"/>
+            <w:tcW w:w="1533" w:type="dxa"/>
             <w:tcBorders>
               <w:left w:val="single" w:sz="4" w:space="0" w:color="000000"/>
               <w:bottom w:val="single" w:sz="4" w:space="0" w:color="000000"/>
@@ -4322,7 +4322,7 @@
         </w:tc>
         <w:tc>
           <w:tcPr>
-            <w:tcW w:w="830" w:type="dxa"/>
+            <w:tcW w:w="829" w:type="dxa"/>
             <w:tcBorders>
               <w:left w:val="single" w:sz="4" w:space="0" w:color="000000"/>
               <w:bottom w:val="single" w:sz="4" w:space="0" w:color="000000"/>
@@ -4430,7 +4430,7 @@
         </w:tc>
         <w:tc>
           <w:tcPr>
-            <w:tcW w:w="630" w:type="dxa"/>
+            <w:tcW w:w="629" w:type="dxa"/>
             <w:tcBorders>
               <w:left w:val="single" w:sz="4" w:space="0" w:color="000000"/>
               <w:bottom w:val="single" w:sz="4" w:space="0" w:color="000000"/>
@@ -4482,7 +4482,7 @@
         </w:tc>
         <w:tc>
           <w:tcPr>
-            <w:tcW w:w="532" w:type="dxa"/>
+            <w:tcW w:w="533" w:type="dxa"/>
             <w:tcBorders>
               <w:left w:val="single" w:sz="4" w:space="0" w:color="000000"/>
               <w:bottom w:val="single" w:sz="4" w:space="0" w:color="000000"/>
@@ -4742,7 +4742,7 @@
         </w:tc>
         <w:tc>
           <w:tcPr>
-            <w:tcW w:w="1532" w:type="dxa"/>
+            <w:tcW w:w="1533" w:type="dxa"/>
             <w:tcBorders>
               <w:left w:val="single" w:sz="4" w:space="0" w:color="000000"/>
               <w:bottom w:val="single" w:sz="4" w:space="0" w:color="000000"/>
@@ -4898,7 +4898,7 @@
         </w:tc>
         <w:tc>
           <w:tcPr>
-            <w:tcW w:w="830" w:type="dxa"/>
+            <w:tcW w:w="829" w:type="dxa"/>
             <w:tcBorders>
               <w:left w:val="single" w:sz="4" w:space="0" w:color="000000"/>
               <w:bottom w:val="single" w:sz="4" w:space="0" w:color="000000"/>
@@ -5002,8 +5002,8 @@
         <w:gridCol w:w="430"/>
         <w:gridCol w:w="331"/>
         <w:gridCol w:w="1032"/>
-        <w:gridCol w:w="331"/>
-        <w:gridCol w:w="430"/>
+        <w:gridCol w:w="332"/>
+        <w:gridCol w:w="429"/>
       </w:tblGrid>
       <w:tr>
         <w:trPr/>
@@ -5441,7 +5441,7 @@
         </w:tc>
         <w:tc>
           <w:tcPr>
-            <w:tcW w:w="331" w:type="dxa"/>
+            <w:tcW w:w="332" w:type="dxa"/>
             <w:tcBorders>
               <w:top w:val="single" w:sz="4" w:space="0" w:color="000000"/>
               <w:left w:val="single" w:sz="4" w:space="0" w:color="000000"/>
@@ -5495,7 +5495,7 @@
         </w:tc>
         <w:tc>
           <w:tcPr>
-            <w:tcW w:w="430" w:type="dxa"/>
+            <w:tcW w:w="429" w:type="dxa"/>
             <w:tcBorders>
               <w:top w:val="single" w:sz="4" w:space="0" w:color="000000"/>
               <w:left w:val="single" w:sz="4" w:space="0" w:color="000000"/>
@@ -5969,7 +5969,7 @@
         </w:tc>
         <w:tc>
           <w:tcPr>
-            <w:tcW w:w="331" w:type="dxa"/>
+            <w:tcW w:w="332" w:type="dxa"/>
             <w:tcBorders>
               <w:left w:val="single" w:sz="4" w:space="0" w:color="000000"/>
               <w:bottom w:val="single" w:sz="4" w:space="0" w:color="000000"/>
@@ -6021,7 +6021,7 @@
         </w:tc>
         <w:tc>
           <w:tcPr>
-            <w:tcW w:w="430" w:type="dxa"/>
+            <w:tcW w:w="429" w:type="dxa"/>
             <w:tcBorders>
               <w:left w:val="single" w:sz="4" w:space="0" w:color="000000"/>
               <w:bottom w:val="single" w:sz="4" w:space="0" w:color="000000"/>
@@ -6493,7 +6493,7 @@
         </w:tc>
         <w:tc>
           <w:tcPr>
-            <w:tcW w:w="331" w:type="dxa"/>
+            <w:tcW w:w="332" w:type="dxa"/>
             <w:tcBorders>
               <w:left w:val="single" w:sz="4" w:space="0" w:color="000000"/>
               <w:bottom w:val="single" w:sz="4" w:space="0" w:color="000000"/>
@@ -6545,7 +6545,7 @@
         </w:tc>
         <w:tc>
           <w:tcPr>
-            <w:tcW w:w="430" w:type="dxa"/>
+            <w:tcW w:w="429" w:type="dxa"/>
             <w:tcBorders>
               <w:left w:val="single" w:sz="4" w:space="0" w:color="000000"/>
               <w:bottom w:val="single" w:sz="4" w:space="0" w:color="000000"/>
@@ -7017,7 +7017,7 @@
         </w:tc>
         <w:tc>
           <w:tcPr>
-            <w:tcW w:w="331" w:type="dxa"/>
+            <w:tcW w:w="332" w:type="dxa"/>
             <w:tcBorders>
               <w:left w:val="single" w:sz="4" w:space="0" w:color="000000"/>
               <w:bottom w:val="single" w:sz="4" w:space="0" w:color="000000"/>
@@ -7069,7 +7069,7 @@
         </w:tc>
         <w:tc>
           <w:tcPr>
-            <w:tcW w:w="430" w:type="dxa"/>
+            <w:tcW w:w="429" w:type="dxa"/>
             <w:tcBorders>
               <w:left w:val="single" w:sz="4" w:space="0" w:color="000000"/>
               <w:bottom w:val="single" w:sz="4" w:space="0" w:color="000000"/>
@@ -7541,7 +7541,7 @@
         </w:tc>
         <w:tc>
           <w:tcPr>
-            <w:tcW w:w="331" w:type="dxa"/>
+            <w:tcW w:w="332" w:type="dxa"/>
             <w:tcBorders>
               <w:left w:val="single" w:sz="4" w:space="0" w:color="000000"/>
               <w:bottom w:val="single" w:sz="4" w:space="0" w:color="000000"/>
@@ -7593,7 +7593,7 @@
         </w:tc>
         <w:tc>
           <w:tcPr>
-            <w:tcW w:w="430" w:type="dxa"/>
+            <w:tcW w:w="429" w:type="dxa"/>
             <w:tcBorders>
               <w:left w:val="single" w:sz="4" w:space="0" w:color="000000"/>
               <w:bottom w:val="single" w:sz="4" w:space="0" w:color="000000"/>
@@ -8065,7 +8065,7 @@
         </w:tc>
         <w:tc>
           <w:tcPr>
-            <w:tcW w:w="331" w:type="dxa"/>
+            <w:tcW w:w="332" w:type="dxa"/>
             <w:tcBorders>
               <w:left w:val="single" w:sz="4" w:space="0" w:color="000000"/>
               <w:bottom w:val="single" w:sz="4" w:space="0" w:color="000000"/>
@@ -8117,7 +8117,7 @@
         </w:tc>
         <w:tc>
           <w:tcPr>
-            <w:tcW w:w="430" w:type="dxa"/>
+            <w:tcW w:w="429" w:type="dxa"/>
             <w:tcBorders>
               <w:left w:val="single" w:sz="4" w:space="0" w:color="000000"/>
               <w:bottom w:val="single" w:sz="4" w:space="0" w:color="000000"/>
@@ -8572,8 +8572,8 @@
         <w:rPr/>
         <w:t>A comparação de variáveis categóricas entre os dois grupos será avaliada com o teste exato de Fisher.</w:t>
       </w:r>
-      <w:bookmarkStart w:id="23" w:name="análise-inferencial"/>
-      <w:bookmarkStart w:id="24" w:name="análises-estatísticas"/>
+      <w:bookmarkStart w:id="23" w:name="análises-estatísticas"/>
+      <w:bookmarkStart w:id="24" w:name="análise-inferencial"/>
       <w:bookmarkEnd w:id="23"/>
       <w:bookmarkEnd w:id="24"/>
     </w:p>
@@ -8718,8 +8718,8 @@
         <w:rPr/>
         <w:t xml:space="preserve"> versão 4.0.3.</w:t>
       </w:r>
-      <w:bookmarkStart w:id="30" w:name="softwares-utilizados"/>
-      <w:bookmarkStart w:id="31" w:name="métodos-estatísticos"/>
+      <w:bookmarkStart w:id="30" w:name="métodos-estatísticos"/>
+      <w:bookmarkStart w:id="31" w:name="softwares-utilizados"/>
       <w:bookmarkEnd w:id="30"/>
       <w:bookmarkEnd w:id="31"/>
     </w:p>
@@ -8852,9 +8852,9 @@
         <mc:Choice Requires="wps">
           <w:drawing>
             <wp:inline distT="0" distB="0" distL="0" distR="0">
-              <wp:extent cx="6137275" cy="36195"/>
+              <wp:extent cx="6137910" cy="36830"/>
               <wp:effectExtent l="0" t="0" r="0" b="0"/>
-              <wp:docPr id="4" name="Forma5"/>
+              <wp:docPr id="4" name="Forma4"/>
               <a:graphic xmlns:a="http://schemas.openxmlformats.org/drawingml/2006/main">
                 <a:graphicData uri="http://schemas.microsoft.com/office/word/2010/wordprocessingShape">
                   <wps:wsp>
@@ -8862,7 +8862,7 @@
                     <wps:spPr>
                       <a:xfrm>
                         <a:off x="0" y="0"/>
-                        <a:ext cx="6136560" cy="35640"/>
+                        <a:ext cx="6137280" cy="36360"/>
                       </a:xfrm>
                       <a:prstGeom prst="rect">
                         <a:avLst/>
@@ -8891,7 +8891,7 @@
         </mc:Choice>
         <mc:Fallback>
           <w:pict>
-            <v:rect id="shape_0" ID="Forma5" path="m0,0l-2147483645,0l-2147483645,-2147483646l0,-2147483646xe" fillcolor="white" stroked="t" style="position:absolute;margin-left:0pt;margin-top:-2.85pt;width:483.15pt;height:2.75pt;mso-wrap-style:none;v-text-anchor:middle;mso-position-vertical:top">
+            <v:rect id="shape_0" ID="Forma4" path="m0,0l-2147483645,0l-2147483645,-2147483646l0,-2147483646xe" fillcolor="white" stroked="t" style="position:absolute;margin-left:0pt;margin-top:-2.9pt;width:483.2pt;height:2.8pt;mso-wrap-style:none;v-text-anchor:middle;mso-position-vertical:top">
               <v:fill o:detectmouseclick="t" type="solid" color2="black"/>
               <v:stroke color="black" joinstyle="round" endcap="flat"/>
               <w10:wrap type="square"/>
@@ -9279,28 +9279,24 @@
             <w:widowControl w:val="false"/>
             <w:jc w:val="center"/>
             <w:rPr>
-              <w:lang w:val="pt-BR" w:eastAsia="en-US" w:bidi="ar-SA"/>
+              <w:rFonts w:ascii="Ubuntu Mono" w:hAnsi="Ubuntu Mono" w:eastAsia="Liberation Mono" w:cs="Liberation Mono"/>
+              <w:color w:val="auto"/>
+              <w:kern w:val="0"/>
+              <w:sz w:val="24"/>
+              <w:szCs w:val="20"/>
+              <w:lang w:val="en-US" w:eastAsia="en-US" w:bidi="ar-SA"/>
             </w:rPr>
           </w:pPr>
           <w:r>
-            <w:rPr/>
-            <w:fldChar w:fldCharType="begin"/>
-          </w:r>
-          <w:r>
-            <w:rPr/>
-            <w:instrText> DATE \@"yyyy" </w:instrText>
-          </w:r>
-          <w:r>
-            <w:rPr/>
-            <w:fldChar w:fldCharType="separate"/>
-          </w:r>
-          <w:r>
-            <w:rPr/>
-            <w:t>2021</w:t>
-          </w:r>
-          <w:r>
-            <w:rPr/>
-            <w:fldChar w:fldCharType="end"/>
+            <w:rPr>
+              <w:rFonts w:eastAsia="Liberation Mono" w:cs="Liberation Mono"/>
+              <w:color w:val="auto"/>
+              <w:kern w:val="0"/>
+              <w:sz w:val="24"/>
+              <w:szCs w:val="20"/>
+              <w:lang w:val="en-US" w:eastAsia="en-US" w:bidi="ar-SA"/>
+            </w:rPr>
+            <w:t>2020</w:t>
           </w:r>
         </w:p>
       </w:tc>
@@ -9414,7 +9410,7 @@
             <w:rPr>
               <w:lang w:val="pt-BR" w:eastAsia="en-US" w:bidi="ar-SA"/>
             </w:rPr>
-            <w:t>6</w:t>
+            <w:t>1</w:t>
           </w:r>
           <w:r>
             <w:rPr>
@@ -9638,9 +9634,9 @@
         <mc:Choice Requires="wps">
           <w:drawing>
             <wp:inline distT="0" distB="0" distL="0" distR="0">
-              <wp:extent cx="6137275" cy="36195"/>
+              <wp:extent cx="6137910" cy="36830"/>
               <wp:effectExtent l="0" t="0" r="0" b="0"/>
-              <wp:docPr id="3" name="Forma4"/>
+              <wp:docPr id="3" name="Forma3"/>
               <a:graphic xmlns:a="http://schemas.openxmlformats.org/drawingml/2006/main">
                 <a:graphicData uri="http://schemas.microsoft.com/office/word/2010/wordprocessingShape">
                   <wps:wsp>
@@ -9648,7 +9644,7 @@
                     <wps:spPr>
                       <a:xfrm>
                         <a:off x="0" y="0"/>
-                        <a:ext cx="6136560" cy="35640"/>
+                        <a:ext cx="6137280" cy="36360"/>
                       </a:xfrm>
                       <a:prstGeom prst="rect">
                         <a:avLst/>
@@ -9677,7 +9673,7 @@
         </mc:Choice>
         <mc:Fallback>
           <w:pict>
-            <v:rect id="shape_0" ID="Forma4" path="m0,0l-2147483645,0l-2147483645,-2147483646l0,-2147483646xe" fillcolor="white" stroked="t" style="position:absolute;margin-left:0pt;margin-top:-2.85pt;width:483.15pt;height:2.75pt;mso-wrap-style:none;v-text-anchor:middle;mso-position-vertical:top">
+            <v:rect id="shape_0" ID="Forma3" path="m0,0l-2147483645,0l-2147483645,-2147483646l0,-2147483646xe" fillcolor="white" stroked="t" style="position:absolute;margin-left:0pt;margin-top:-2.9pt;width:483.2pt;height:2.8pt;mso-wrap-style:none;v-text-anchor:middle;mso-position-vertical:top">
               <v:fill o:detectmouseclick="t" type="solid" color2="black"/>
               <v:stroke color="black" joinstyle="round" endcap="flat"/>
               <w10:wrap type="square"/>

</xml_diff>